<commit_message>
pequenas modificacoes 2 15-11-2020
</commit_message>
<xml_diff>
--- a/02 - Integrantes do Projeto.docx
+++ b/02 - Integrantes do Projeto.docx
@@ -628,7 +628,6 @@
                 <w:szCs w:val="20"/>
               </w:rPr>
             </w:pPr>
-            <w:proofErr w:type="spellStart"/>
             <w:r>
               <w:rPr>
                 <w:sz w:val="20"/>
@@ -636,7 +635,13 @@
               </w:rPr>
               <w:t>matheus.ssilva@aluno.faculdadeimpacta.com.b</w:t>
             </w:r>
-            <w:proofErr w:type="spellEnd"/>
+            <w:r>
+              <w:rPr>
+                <w:sz w:val="20"/>
+                <w:szCs w:val="20"/>
+              </w:rPr>
+              <w:t>r</w:t>
+            </w:r>
           </w:p>
         </w:tc>
         <w:tc>

</xml_diff>